<commit_message>
React test and web pack
</commit_message>
<xml_diff>
--- a/Test.docx
+++ b/Test.docx
@@ -289,17 +289,27 @@
     </w:p>
     <w:p>
       <w:proofErr w:type="spellStart"/>
+      <w:proofErr w:type="gramStart"/>
       <w:r>
         <w:t>npm</w:t>
       </w:r>
       <w:proofErr w:type="spellEnd"/>
       <w:r>
-        <w:t xml:space="preserve">  test -- -- coverage</w:t>
-      </w:r>
-    </w:p>
-    <w:p>
-      <w:r>
-        <w:t>it(‘’, ()=&gt;{expect().</w:t>
+        <w:t xml:space="preserve">  test</w:t>
+      </w:r>
+      <w:proofErr w:type="gramEnd"/>
+      <w:r>
+        <w:t xml:space="preserve"> -- -- coverage</w:t>
+      </w:r>
+    </w:p>
+    <w:p>
+      <w:proofErr w:type="gramStart"/>
+      <w:r>
+        <w:t>it(</w:t>
+      </w:r>
+      <w:proofErr w:type="gramEnd"/>
+      <w:r>
+        <w:t>‘’, ()=&gt;{expect().</w:t>
       </w:r>
       <w:proofErr w:type="spellStart"/>
       <w:r>
@@ -331,89 +341,80 @@
       </w:r>
     </w:p>
     <w:p/>
+    <w:p>
+      <w:proofErr w:type="spellStart"/>
+      <w:r>
+        <w:t>Npm</w:t>
+      </w:r>
+      <w:proofErr w:type="spellEnd"/>
+      <w:r>
+        <w:t xml:space="preserve"> I –save-dev – react adapter</w:t>
+      </w:r>
+    </w:p>
+    <w:p>
+      <w:r>
+        <w:t>// configure adapter</w:t>
+      </w:r>
+    </w:p>
+    <w:p>
+      <w:r>
+        <w:t>Import {</w:t>
+      </w:r>
+      <w:proofErr w:type="gramStart"/>
+      <w:r>
+        <w:t>config }</w:t>
+      </w:r>
+      <w:proofErr w:type="gramEnd"/>
+      <w:r>
+        <w:t xml:space="preserve"> from enzyme</w:t>
+      </w:r>
+    </w:p>
+    <w:p>
+      <w:r>
+        <w:t>Import adapter</w:t>
+      </w:r>
+    </w:p>
+    <w:p>
+      <w:pPr>
+        <w:pStyle w:val="NoSpacing"/>
+      </w:pPr>
+    </w:p>
+    <w:p>
+      <w:pPr>
+        <w:pStyle w:val="NoSpacing"/>
+        <w:rPr>
+          <w:b/>
+          <w:bCs/>
+        </w:rPr>
+      </w:pPr>
+      <w:r>
+        <w:rPr>
+          <w:b/>
+          <w:bCs/>
+        </w:rPr>
+        <w:t>To learn more about the 3 techniques used in Enzyme for testing: shallow, mount, render,</w:t>
+      </w:r>
+    </w:p>
     <w:p/>
     <w:p>
-      <w:proofErr w:type="spellStart"/>
-      <w:r>
-        <w:t>Npm</w:t>
-      </w:r>
-      <w:proofErr w:type="spellEnd"/>
-      <w:r>
-        <w:t xml:space="preserve"> I –save-dev – react adapter</w:t>
-      </w:r>
-    </w:p>
-    <w:p>
-      <w:r>
-        <w:t>// configure adapter</w:t>
-      </w:r>
-    </w:p>
-    <w:p>
-      <w:r>
-        <w:t>Import {config } from enzyme</w:t>
-      </w:r>
-    </w:p>
-    <w:p>
-      <w:r>
-        <w:t>Import adapter</w:t>
-      </w:r>
-    </w:p>
-    <w:p/>
-    <w:p>
-      <w:r>
-        <w:rPr>
-          <w:rFonts w:ascii="Roboto" w:hAnsi="Roboto"/>
-          <w:color w:val="2D2F31"/>
-          <w:sz w:val="29"/>
-          <w:szCs w:val="29"/>
-          <w:shd w:val="clear" w:color="auto" w:fill="FFFFFF"/>
-        </w:rPr>
-        <w:t>To learn more about the 3 techniques used in Enzyme for testing: shallow, mount, render,</w:t>
-      </w:r>
-    </w:p>
-    <w:p/>
-    <w:p>
-      <w:pPr>
-        <w:shd w:val="clear" w:color="auto" w:fill="FFFFFF"/>
-        <w:spacing w:after="204" w:line="240" w:lineRule="auto"/>
-        <w:outlineLvl w:val="0"/>
+      <w:pPr>
+        <w:pStyle w:val="NoSpacing"/>
+        <w:rPr>
+          <w:lang w:eastAsia="en-IN"/>
+        </w:rPr>
+      </w:pPr>
+      <w:r>
+        <w:rPr>
+          <w:lang w:eastAsia="en-IN"/>
+        </w:rPr>
+        <w:t>API Reference</w:t>
+      </w:r>
+    </w:p>
+    <w:p>
+      <w:pPr>
+        <w:pStyle w:val="NoSpacing"/>
         <w:rPr>
           <w:rFonts w:ascii="Helvetica" w:eastAsia="Times New Roman" w:hAnsi="Helvetica" w:cs="Helvetica"/>
-          <w:b/>
-          <w:bCs/>
-          <w:color w:val="333333"/>
-          <w:spacing w:val="3"/>
-          <w:kern w:val="36"/>
-          <w:sz w:val="48"/>
-          <w:szCs w:val="48"/>
-          <w:lang w:eastAsia="en-IN"/>
-          <w14:ligatures w14:val="none"/>
-        </w:rPr>
-      </w:pPr>
-      <w:r>
-        <w:rPr>
-          <w:rFonts w:ascii="Helvetica" w:eastAsia="Times New Roman" w:hAnsi="Helvetica" w:cs="Helvetica"/>
-          <w:b/>
-          <w:bCs/>
-          <w:color w:val="333333"/>
-          <w:spacing w:val="3"/>
-          <w:kern w:val="36"/>
-          <w:sz w:val="48"/>
-          <w:szCs w:val="48"/>
-          <w:lang w:eastAsia="en-IN"/>
-          <w14:ligatures w14:val="none"/>
-        </w:rPr>
-        <w:t>API Reference</w:t>
-      </w:r>
-    </w:p>
-    <w:p>
-      <w:pPr>
-        <w:shd w:val="clear" w:color="auto" w:fill="FFFFFF"/>
-        <w:spacing w:before="306" w:after="204" w:line="240" w:lineRule="auto"/>
-        <w:outlineLvl w:val="2"/>
-        <w:rPr>
-          <w:rFonts w:ascii="Helvetica" w:eastAsia="Times New Roman" w:hAnsi="Helvetica" w:cs="Helvetica"/>
-          <w:b/>
-          <w:bCs/>
           <w:color w:val="333333"/>
           <w:spacing w:val="3"/>
           <w:kern w:val="0"/>
@@ -427,8 +428,6 @@
         <w:r>
           <w:rPr>
             <w:rFonts w:ascii="Helvetica" w:eastAsia="Times New Roman" w:hAnsi="Helvetica" w:cs="Helvetica"/>
-            <w:b/>
-            <w:bCs/>
             <w:color w:val="4183C4"/>
             <w:spacing w:val="3"/>
             <w:kern w:val="0"/>
@@ -444,26 +443,7 @@
     </w:p>
     <w:p>
       <w:pPr>
-        <w:shd w:val="clear" w:color="auto" w:fill="F7F7F7"/>
-        <w:tabs>
-          <w:tab w:val="left" w:pos="916"/>
-          <w:tab w:val="left" w:pos="1832"/>
-          <w:tab w:val="left" w:pos="2748"/>
-          <w:tab w:val="left" w:pos="3664"/>
-          <w:tab w:val="left" w:pos="4580"/>
-          <w:tab w:val="left" w:pos="5496"/>
-          <w:tab w:val="left" w:pos="6412"/>
-          <w:tab w:val="left" w:pos="7328"/>
-          <w:tab w:val="left" w:pos="8244"/>
-          <w:tab w:val="left" w:pos="9160"/>
-          <w:tab w:val="left" w:pos="10076"/>
-          <w:tab w:val="left" w:pos="10992"/>
-          <w:tab w:val="left" w:pos="11908"/>
-          <w:tab w:val="left" w:pos="12824"/>
-          <w:tab w:val="left" w:pos="13740"/>
-          <w:tab w:val="left" w:pos="14656"/>
-        </w:tabs>
-        <w:spacing w:after="0" w:line="240" w:lineRule="auto"/>
+        <w:pStyle w:val="NoSpacing"/>
         <w:rPr>
           <w:rFonts w:ascii="Consolas" w:eastAsia="Times New Roman" w:hAnsi="Consolas" w:cs="Courier New"/>
           <w:color w:val="333333"/>
@@ -502,7 +482,37 @@
           <w:lang w:eastAsia="en-IN"/>
           <w14:ligatures w14:val="none"/>
         </w:rPr>
-        <w:t xml:space="preserve"> { shallow } </w:t>
+        <w:t xml:space="preserve"> </w:t>
+      </w:r>
+      <w:proofErr w:type="gramStart"/>
+      <w:r>
+        <w:rPr>
+          <w:rFonts w:ascii="Consolas" w:eastAsia="Times New Roman" w:hAnsi="Consolas" w:cs="Courier New"/>
+          <w:color w:val="333333"/>
+          <w:spacing w:val="3"/>
+          <w:kern w:val="0"/>
+          <w:sz w:val="18"/>
+          <w:szCs w:val="18"/>
+          <w:bdr w:val="none" w:sz="0" w:space="0" w:color="auto" w:frame="1"/>
+          <w:lang w:eastAsia="en-IN"/>
+          <w14:ligatures w14:val="none"/>
+        </w:rPr>
+        <w:t>{ shallow</w:t>
+      </w:r>
+      <w:proofErr w:type="gramEnd"/>
+      <w:r>
+        <w:rPr>
+          <w:rFonts w:ascii="Consolas" w:eastAsia="Times New Roman" w:hAnsi="Consolas" w:cs="Courier New"/>
+          <w:color w:val="333333"/>
+          <w:spacing w:val="3"/>
+          <w:kern w:val="0"/>
+          <w:sz w:val="18"/>
+          <w:szCs w:val="18"/>
+          <w:bdr w:val="none" w:sz="0" w:space="0" w:color="auto" w:frame="1"/>
+          <w:lang w:eastAsia="en-IN"/>
+          <w14:ligatures w14:val="none"/>
+        </w:rPr>
+        <w:t xml:space="preserve"> } </w:t>
       </w:r>
       <w:r>
         <w:rPr>
@@ -563,61 +573,23 @@
     </w:p>
     <w:p>
       <w:pPr>
-        <w:shd w:val="clear" w:color="auto" w:fill="F7F7F7"/>
-        <w:tabs>
-          <w:tab w:val="left" w:pos="916"/>
-          <w:tab w:val="left" w:pos="1832"/>
-          <w:tab w:val="left" w:pos="2748"/>
-          <w:tab w:val="left" w:pos="3664"/>
-          <w:tab w:val="left" w:pos="4580"/>
-          <w:tab w:val="left" w:pos="5496"/>
-          <w:tab w:val="left" w:pos="6412"/>
-          <w:tab w:val="left" w:pos="7328"/>
-          <w:tab w:val="left" w:pos="8244"/>
-          <w:tab w:val="left" w:pos="9160"/>
-          <w:tab w:val="left" w:pos="10076"/>
-          <w:tab w:val="left" w:pos="10992"/>
-          <w:tab w:val="left" w:pos="11908"/>
-          <w:tab w:val="left" w:pos="12824"/>
-          <w:tab w:val="left" w:pos="13740"/>
-          <w:tab w:val="left" w:pos="14656"/>
-        </w:tabs>
-        <w:spacing w:after="0" w:line="240" w:lineRule="auto"/>
-        <w:rPr>
-          <w:rFonts w:ascii="Consolas" w:eastAsia="Times New Roman" w:hAnsi="Consolas" w:cs="Courier New"/>
-          <w:color w:val="333333"/>
-          <w:spacing w:val="3"/>
-          <w:kern w:val="0"/>
-          <w:sz w:val="18"/>
-          <w:szCs w:val="18"/>
-          <w:bdr w:val="none" w:sz="0" w:space="0" w:color="auto" w:frame="1"/>
-          <w:lang w:eastAsia="en-IN"/>
-          <w14:ligatures w14:val="none"/>
-        </w:rPr>
-      </w:pPr>
-    </w:p>
-    <w:p>
-      <w:pPr>
-        <w:shd w:val="clear" w:color="auto" w:fill="F7F7F7"/>
-        <w:tabs>
-          <w:tab w:val="left" w:pos="916"/>
-          <w:tab w:val="left" w:pos="1832"/>
-          <w:tab w:val="left" w:pos="2748"/>
-          <w:tab w:val="left" w:pos="3664"/>
-          <w:tab w:val="left" w:pos="4580"/>
-          <w:tab w:val="left" w:pos="5496"/>
-          <w:tab w:val="left" w:pos="6412"/>
-          <w:tab w:val="left" w:pos="7328"/>
-          <w:tab w:val="left" w:pos="8244"/>
-          <w:tab w:val="left" w:pos="9160"/>
-          <w:tab w:val="left" w:pos="10076"/>
-          <w:tab w:val="left" w:pos="10992"/>
-          <w:tab w:val="left" w:pos="11908"/>
-          <w:tab w:val="left" w:pos="12824"/>
-          <w:tab w:val="left" w:pos="13740"/>
-          <w:tab w:val="left" w:pos="14656"/>
-        </w:tabs>
-        <w:spacing w:after="0" w:line="240" w:lineRule="auto"/>
+        <w:pStyle w:val="NoSpacing"/>
+        <w:rPr>
+          <w:rFonts w:ascii="Consolas" w:eastAsia="Times New Roman" w:hAnsi="Consolas" w:cs="Courier New"/>
+          <w:color w:val="333333"/>
+          <w:spacing w:val="3"/>
+          <w:kern w:val="0"/>
+          <w:sz w:val="18"/>
+          <w:szCs w:val="18"/>
+          <w:bdr w:val="none" w:sz="0" w:space="0" w:color="auto" w:frame="1"/>
+          <w:lang w:eastAsia="en-IN"/>
+          <w14:ligatures w14:val="none"/>
+        </w:rPr>
+      </w:pPr>
+    </w:p>
+    <w:p>
+      <w:pPr>
+        <w:pStyle w:val="NoSpacing"/>
         <w:rPr>
           <w:rFonts w:ascii="Consolas" w:eastAsia="Times New Roman" w:hAnsi="Consolas" w:cs="Courier New"/>
           <w:color w:val="333333"/>
@@ -658,8 +630,24 @@
           <w:lang w:eastAsia="en-IN"/>
           <w14:ligatures w14:val="none"/>
         </w:rPr>
-        <w:t xml:space="preserve"> wrapper = shallow(</w:t>
-      </w:r>
+        <w:t xml:space="preserve"> wrapper = </w:t>
+      </w:r>
+      <w:proofErr w:type="gramStart"/>
+      <w:r>
+        <w:rPr>
+          <w:rFonts w:ascii="Consolas" w:eastAsia="Times New Roman" w:hAnsi="Consolas" w:cs="Courier New"/>
+          <w:color w:val="333333"/>
+          <w:spacing w:val="3"/>
+          <w:kern w:val="0"/>
+          <w:sz w:val="18"/>
+          <w:szCs w:val="18"/>
+          <w:bdr w:val="none" w:sz="0" w:space="0" w:color="auto" w:frame="1"/>
+          <w:lang w:eastAsia="en-IN"/>
+          <w14:ligatures w14:val="none"/>
+        </w:rPr>
+        <w:t>shallow(</w:t>
+      </w:r>
+      <w:proofErr w:type="gramEnd"/>
       <w:r>
         <w:rPr>
           <w:rFonts w:ascii="Consolas" w:eastAsia="Times New Roman" w:hAnsi="Consolas" w:cs="Courier New"/>
@@ -721,26 +709,7 @@
     </w:p>
     <w:p>
       <w:pPr>
-        <w:shd w:val="clear" w:color="auto" w:fill="F7F7F7"/>
-        <w:tabs>
-          <w:tab w:val="left" w:pos="916"/>
-          <w:tab w:val="left" w:pos="1832"/>
-          <w:tab w:val="left" w:pos="2748"/>
-          <w:tab w:val="left" w:pos="3664"/>
-          <w:tab w:val="left" w:pos="4580"/>
-          <w:tab w:val="left" w:pos="5496"/>
-          <w:tab w:val="left" w:pos="6412"/>
-          <w:tab w:val="left" w:pos="7328"/>
-          <w:tab w:val="left" w:pos="8244"/>
-          <w:tab w:val="left" w:pos="9160"/>
-          <w:tab w:val="left" w:pos="10076"/>
-          <w:tab w:val="left" w:pos="10992"/>
-          <w:tab w:val="left" w:pos="11908"/>
-          <w:tab w:val="left" w:pos="12824"/>
-          <w:tab w:val="left" w:pos="13740"/>
-          <w:tab w:val="left" w:pos="14656"/>
-        </w:tabs>
-        <w:spacing w:after="0" w:line="240" w:lineRule="auto"/>
+        <w:pStyle w:val="NoSpacing"/>
         <w:rPr>
           <w:rFonts w:ascii="Consolas" w:eastAsia="Times New Roman" w:hAnsi="Consolas" w:cs="Courier New"/>
           <w:color w:val="333333"/>
@@ -770,13 +739,9 @@
     </w:p>
     <w:p>
       <w:pPr>
-        <w:shd w:val="clear" w:color="auto" w:fill="FFFFFF"/>
-        <w:spacing w:before="306" w:after="204" w:line="240" w:lineRule="auto"/>
-        <w:outlineLvl w:val="2"/>
+        <w:pStyle w:val="NoSpacing"/>
         <w:rPr>
           <w:rFonts w:ascii="Helvetica" w:eastAsia="Times New Roman" w:hAnsi="Helvetica" w:cs="Helvetica"/>
-          <w:b/>
-          <w:bCs/>
           <w:color w:val="333333"/>
           <w:spacing w:val="3"/>
           <w:kern w:val="0"/>
@@ -790,8 +755,6 @@
         <w:r>
           <w:rPr>
             <w:rFonts w:ascii="Helvetica" w:eastAsia="Times New Roman" w:hAnsi="Helvetica" w:cs="Helvetica"/>
-            <w:b/>
-            <w:bCs/>
             <w:color w:val="4183C4"/>
             <w:spacing w:val="3"/>
             <w:kern w:val="0"/>
@@ -807,26 +770,7 @@
     </w:p>
     <w:p>
       <w:pPr>
-        <w:shd w:val="clear" w:color="auto" w:fill="F7F7F7"/>
-        <w:tabs>
-          <w:tab w:val="left" w:pos="916"/>
-          <w:tab w:val="left" w:pos="1832"/>
-          <w:tab w:val="left" w:pos="2748"/>
-          <w:tab w:val="left" w:pos="3664"/>
-          <w:tab w:val="left" w:pos="4580"/>
-          <w:tab w:val="left" w:pos="5496"/>
-          <w:tab w:val="left" w:pos="6412"/>
-          <w:tab w:val="left" w:pos="7328"/>
-          <w:tab w:val="left" w:pos="8244"/>
-          <w:tab w:val="left" w:pos="9160"/>
-          <w:tab w:val="left" w:pos="10076"/>
-          <w:tab w:val="left" w:pos="10992"/>
-          <w:tab w:val="left" w:pos="11908"/>
-          <w:tab w:val="left" w:pos="12824"/>
-          <w:tab w:val="left" w:pos="13740"/>
-          <w:tab w:val="left" w:pos="14656"/>
-        </w:tabs>
-        <w:spacing w:after="0" w:line="240" w:lineRule="auto"/>
+        <w:pStyle w:val="NoSpacing"/>
         <w:rPr>
           <w:rFonts w:ascii="Consolas" w:eastAsia="Times New Roman" w:hAnsi="Consolas" w:cs="Courier New"/>
           <w:color w:val="333333"/>
@@ -865,7 +809,37 @@
           <w:lang w:eastAsia="en-IN"/>
           <w14:ligatures w14:val="none"/>
         </w:rPr>
-        <w:t xml:space="preserve"> { mount } </w:t>
+        <w:t xml:space="preserve"> </w:t>
+      </w:r>
+      <w:proofErr w:type="gramStart"/>
+      <w:r>
+        <w:rPr>
+          <w:rFonts w:ascii="Consolas" w:eastAsia="Times New Roman" w:hAnsi="Consolas" w:cs="Courier New"/>
+          <w:color w:val="333333"/>
+          <w:spacing w:val="3"/>
+          <w:kern w:val="0"/>
+          <w:sz w:val="18"/>
+          <w:szCs w:val="18"/>
+          <w:bdr w:val="none" w:sz="0" w:space="0" w:color="auto" w:frame="1"/>
+          <w:lang w:eastAsia="en-IN"/>
+          <w14:ligatures w14:val="none"/>
+        </w:rPr>
+        <w:t>{ mount</w:t>
+      </w:r>
+      <w:proofErr w:type="gramEnd"/>
+      <w:r>
+        <w:rPr>
+          <w:rFonts w:ascii="Consolas" w:eastAsia="Times New Roman" w:hAnsi="Consolas" w:cs="Courier New"/>
+          <w:color w:val="333333"/>
+          <w:spacing w:val="3"/>
+          <w:kern w:val="0"/>
+          <w:sz w:val="18"/>
+          <w:szCs w:val="18"/>
+          <w:bdr w:val="none" w:sz="0" w:space="0" w:color="auto" w:frame="1"/>
+          <w:lang w:eastAsia="en-IN"/>
+          <w14:ligatures w14:val="none"/>
+        </w:rPr>
+        <w:t xml:space="preserve"> } </w:t>
       </w:r>
       <w:r>
         <w:rPr>
@@ -926,61 +900,23 @@
     </w:p>
     <w:p>
       <w:pPr>
-        <w:shd w:val="clear" w:color="auto" w:fill="F7F7F7"/>
-        <w:tabs>
-          <w:tab w:val="left" w:pos="916"/>
-          <w:tab w:val="left" w:pos="1832"/>
-          <w:tab w:val="left" w:pos="2748"/>
-          <w:tab w:val="left" w:pos="3664"/>
-          <w:tab w:val="left" w:pos="4580"/>
-          <w:tab w:val="left" w:pos="5496"/>
-          <w:tab w:val="left" w:pos="6412"/>
-          <w:tab w:val="left" w:pos="7328"/>
-          <w:tab w:val="left" w:pos="8244"/>
-          <w:tab w:val="left" w:pos="9160"/>
-          <w:tab w:val="left" w:pos="10076"/>
-          <w:tab w:val="left" w:pos="10992"/>
-          <w:tab w:val="left" w:pos="11908"/>
-          <w:tab w:val="left" w:pos="12824"/>
-          <w:tab w:val="left" w:pos="13740"/>
-          <w:tab w:val="left" w:pos="14656"/>
-        </w:tabs>
-        <w:spacing w:after="0" w:line="240" w:lineRule="auto"/>
-        <w:rPr>
-          <w:rFonts w:ascii="Consolas" w:eastAsia="Times New Roman" w:hAnsi="Consolas" w:cs="Courier New"/>
-          <w:color w:val="333333"/>
-          <w:spacing w:val="3"/>
-          <w:kern w:val="0"/>
-          <w:sz w:val="18"/>
-          <w:szCs w:val="18"/>
-          <w:bdr w:val="none" w:sz="0" w:space="0" w:color="auto" w:frame="1"/>
-          <w:lang w:eastAsia="en-IN"/>
-          <w14:ligatures w14:val="none"/>
-        </w:rPr>
-      </w:pPr>
-    </w:p>
-    <w:p>
-      <w:pPr>
-        <w:shd w:val="clear" w:color="auto" w:fill="F7F7F7"/>
-        <w:tabs>
-          <w:tab w:val="left" w:pos="916"/>
-          <w:tab w:val="left" w:pos="1832"/>
-          <w:tab w:val="left" w:pos="2748"/>
-          <w:tab w:val="left" w:pos="3664"/>
-          <w:tab w:val="left" w:pos="4580"/>
-          <w:tab w:val="left" w:pos="5496"/>
-          <w:tab w:val="left" w:pos="6412"/>
-          <w:tab w:val="left" w:pos="7328"/>
-          <w:tab w:val="left" w:pos="8244"/>
-          <w:tab w:val="left" w:pos="9160"/>
-          <w:tab w:val="left" w:pos="10076"/>
-          <w:tab w:val="left" w:pos="10992"/>
-          <w:tab w:val="left" w:pos="11908"/>
-          <w:tab w:val="left" w:pos="12824"/>
-          <w:tab w:val="left" w:pos="13740"/>
-          <w:tab w:val="left" w:pos="14656"/>
-        </w:tabs>
-        <w:spacing w:after="0" w:line="240" w:lineRule="auto"/>
+        <w:pStyle w:val="NoSpacing"/>
+        <w:rPr>
+          <w:rFonts w:ascii="Consolas" w:eastAsia="Times New Roman" w:hAnsi="Consolas" w:cs="Courier New"/>
+          <w:color w:val="333333"/>
+          <w:spacing w:val="3"/>
+          <w:kern w:val="0"/>
+          <w:sz w:val="18"/>
+          <w:szCs w:val="18"/>
+          <w:bdr w:val="none" w:sz="0" w:space="0" w:color="auto" w:frame="1"/>
+          <w:lang w:eastAsia="en-IN"/>
+          <w14:ligatures w14:val="none"/>
+        </w:rPr>
+      </w:pPr>
+    </w:p>
+    <w:p>
+      <w:pPr>
+        <w:pStyle w:val="NoSpacing"/>
         <w:rPr>
           <w:rFonts w:ascii="Consolas" w:eastAsia="Times New Roman" w:hAnsi="Consolas" w:cs="Courier New"/>
           <w:color w:val="333333"/>
@@ -1021,8 +957,24 @@
           <w:lang w:eastAsia="en-IN"/>
           <w14:ligatures w14:val="none"/>
         </w:rPr>
-        <w:t xml:space="preserve"> wrapper = mount(</w:t>
-      </w:r>
+        <w:t xml:space="preserve"> wrapper = </w:t>
+      </w:r>
+      <w:proofErr w:type="gramStart"/>
+      <w:r>
+        <w:rPr>
+          <w:rFonts w:ascii="Consolas" w:eastAsia="Times New Roman" w:hAnsi="Consolas" w:cs="Courier New"/>
+          <w:color w:val="333333"/>
+          <w:spacing w:val="3"/>
+          <w:kern w:val="0"/>
+          <w:sz w:val="18"/>
+          <w:szCs w:val="18"/>
+          <w:bdr w:val="none" w:sz="0" w:space="0" w:color="auto" w:frame="1"/>
+          <w:lang w:eastAsia="en-IN"/>
+          <w14:ligatures w14:val="none"/>
+        </w:rPr>
+        <w:t>mount(</w:t>
+      </w:r>
+      <w:proofErr w:type="gramEnd"/>
       <w:r>
         <w:rPr>
           <w:rFonts w:ascii="Consolas" w:eastAsia="Times New Roman" w:hAnsi="Consolas" w:cs="Courier New"/>
@@ -1084,63 +1036,39 @@
     </w:p>
     <w:p>
       <w:pPr>
-        <w:shd w:val="clear" w:color="auto" w:fill="F7F7F7"/>
-        <w:tabs>
-          <w:tab w:val="left" w:pos="916"/>
-          <w:tab w:val="left" w:pos="1832"/>
-          <w:tab w:val="left" w:pos="2748"/>
-          <w:tab w:val="left" w:pos="3664"/>
-          <w:tab w:val="left" w:pos="4580"/>
-          <w:tab w:val="left" w:pos="5496"/>
-          <w:tab w:val="left" w:pos="6412"/>
-          <w:tab w:val="left" w:pos="7328"/>
-          <w:tab w:val="left" w:pos="8244"/>
-          <w:tab w:val="left" w:pos="9160"/>
-          <w:tab w:val="left" w:pos="10076"/>
-          <w:tab w:val="left" w:pos="10992"/>
-          <w:tab w:val="left" w:pos="11908"/>
-          <w:tab w:val="left" w:pos="12824"/>
-          <w:tab w:val="left" w:pos="13740"/>
-          <w:tab w:val="left" w:pos="14656"/>
-        </w:tabs>
-        <w:spacing w:after="0" w:line="240" w:lineRule="auto"/>
-        <w:rPr>
-          <w:rFonts w:ascii="Consolas" w:eastAsia="Times New Roman" w:hAnsi="Consolas" w:cs="Courier New"/>
-          <w:color w:val="333333"/>
-          <w:spacing w:val="3"/>
-          <w:kern w:val="0"/>
-          <w:sz w:val="18"/>
-          <w:szCs w:val="18"/>
-          <w:bdr w:val="none" w:sz="0" w:space="0" w:color="auto" w:frame="1"/>
-          <w:lang w:eastAsia="en-IN"/>
-          <w14:ligatures w14:val="none"/>
-        </w:rPr>
-      </w:pPr>
-      <w:r>
-        <w:rPr>
-          <w:rFonts w:ascii="Consolas" w:eastAsia="Times New Roman" w:hAnsi="Consolas" w:cs="Courier New"/>
-          <w:color w:val="333333"/>
-          <w:spacing w:val="3"/>
-          <w:kern w:val="0"/>
-          <w:sz w:val="18"/>
-          <w:szCs w:val="18"/>
-          <w:bdr w:val="none" w:sz="0" w:space="0" w:color="auto" w:frame="1"/>
-          <w:lang w:eastAsia="en-IN"/>
-          <w14:ligatures w14:val="none"/>
-        </w:rPr>
-        <w:lastRenderedPageBreak/>
+        <w:pStyle w:val="NoSpacing"/>
+        <w:rPr>
+          <w:rFonts w:ascii="Consolas" w:eastAsia="Times New Roman" w:hAnsi="Consolas" w:cs="Courier New"/>
+          <w:color w:val="333333"/>
+          <w:spacing w:val="3"/>
+          <w:kern w:val="0"/>
+          <w:sz w:val="18"/>
+          <w:szCs w:val="18"/>
+          <w:bdr w:val="none" w:sz="0" w:space="0" w:color="auto" w:frame="1"/>
+          <w:lang w:eastAsia="en-IN"/>
+          <w14:ligatures w14:val="none"/>
+        </w:rPr>
+      </w:pPr>
+      <w:r>
+        <w:rPr>
+          <w:rFonts w:ascii="Consolas" w:eastAsia="Times New Roman" w:hAnsi="Consolas" w:cs="Courier New"/>
+          <w:color w:val="333333"/>
+          <w:spacing w:val="3"/>
+          <w:kern w:val="0"/>
+          <w:sz w:val="18"/>
+          <w:szCs w:val="18"/>
+          <w:bdr w:val="none" w:sz="0" w:space="0" w:color="auto" w:frame="1"/>
+          <w:lang w:eastAsia="en-IN"/>
+          <w14:ligatures w14:val="none"/>
+        </w:rPr>
         <w:t>// ...</w:t>
       </w:r>
     </w:p>
     <w:p>
       <w:pPr>
-        <w:shd w:val="clear" w:color="auto" w:fill="FFFFFF"/>
-        <w:spacing w:before="306" w:after="204" w:line="240" w:lineRule="auto"/>
-        <w:outlineLvl w:val="2"/>
+        <w:pStyle w:val="NoSpacing"/>
         <w:rPr>
           <w:rFonts w:ascii="Helvetica" w:eastAsia="Times New Roman" w:hAnsi="Helvetica" w:cs="Helvetica"/>
-          <w:b/>
-          <w:bCs/>
           <w:color w:val="333333"/>
           <w:spacing w:val="3"/>
           <w:kern w:val="0"/>
@@ -1154,8 +1082,6 @@
         <w:r>
           <w:rPr>
             <w:rFonts w:ascii="Helvetica" w:eastAsia="Times New Roman" w:hAnsi="Helvetica" w:cs="Helvetica"/>
-            <w:b/>
-            <w:bCs/>
             <w:color w:val="4183C4"/>
             <w:spacing w:val="3"/>
             <w:kern w:val="0"/>
@@ -1171,26 +1097,7 @@
     </w:p>
     <w:p>
       <w:pPr>
-        <w:shd w:val="clear" w:color="auto" w:fill="F7F7F7"/>
-        <w:tabs>
-          <w:tab w:val="left" w:pos="916"/>
-          <w:tab w:val="left" w:pos="1832"/>
-          <w:tab w:val="left" w:pos="2748"/>
-          <w:tab w:val="left" w:pos="3664"/>
-          <w:tab w:val="left" w:pos="4580"/>
-          <w:tab w:val="left" w:pos="5496"/>
-          <w:tab w:val="left" w:pos="6412"/>
-          <w:tab w:val="left" w:pos="7328"/>
-          <w:tab w:val="left" w:pos="8244"/>
-          <w:tab w:val="left" w:pos="9160"/>
-          <w:tab w:val="left" w:pos="10076"/>
-          <w:tab w:val="left" w:pos="10992"/>
-          <w:tab w:val="left" w:pos="11908"/>
-          <w:tab w:val="left" w:pos="12824"/>
-          <w:tab w:val="left" w:pos="13740"/>
-          <w:tab w:val="left" w:pos="14656"/>
-        </w:tabs>
-        <w:spacing w:after="0" w:line="240" w:lineRule="auto"/>
+        <w:pStyle w:val="NoSpacing"/>
         <w:rPr>
           <w:rFonts w:ascii="Consolas" w:eastAsia="Times New Roman" w:hAnsi="Consolas" w:cs="Courier New"/>
           <w:color w:val="333333"/>
@@ -1229,7 +1136,37 @@
           <w:lang w:eastAsia="en-IN"/>
           <w14:ligatures w14:val="none"/>
         </w:rPr>
-        <w:t xml:space="preserve"> { render } </w:t>
+        <w:t xml:space="preserve"> </w:t>
+      </w:r>
+      <w:proofErr w:type="gramStart"/>
+      <w:r>
+        <w:rPr>
+          <w:rFonts w:ascii="Consolas" w:eastAsia="Times New Roman" w:hAnsi="Consolas" w:cs="Courier New"/>
+          <w:color w:val="333333"/>
+          <w:spacing w:val="3"/>
+          <w:kern w:val="0"/>
+          <w:sz w:val="18"/>
+          <w:szCs w:val="18"/>
+          <w:bdr w:val="none" w:sz="0" w:space="0" w:color="auto" w:frame="1"/>
+          <w:lang w:eastAsia="en-IN"/>
+          <w14:ligatures w14:val="none"/>
+        </w:rPr>
+        <w:t>{ render</w:t>
+      </w:r>
+      <w:proofErr w:type="gramEnd"/>
+      <w:r>
+        <w:rPr>
+          <w:rFonts w:ascii="Consolas" w:eastAsia="Times New Roman" w:hAnsi="Consolas" w:cs="Courier New"/>
+          <w:color w:val="333333"/>
+          <w:spacing w:val="3"/>
+          <w:kern w:val="0"/>
+          <w:sz w:val="18"/>
+          <w:szCs w:val="18"/>
+          <w:bdr w:val="none" w:sz="0" w:space="0" w:color="auto" w:frame="1"/>
+          <w:lang w:eastAsia="en-IN"/>
+          <w14:ligatures w14:val="none"/>
+        </w:rPr>
+        <w:t xml:space="preserve"> } </w:t>
       </w:r>
       <w:r>
         <w:rPr>
@@ -1290,61 +1227,23 @@
     </w:p>
     <w:p>
       <w:pPr>
-        <w:shd w:val="clear" w:color="auto" w:fill="F7F7F7"/>
-        <w:tabs>
-          <w:tab w:val="left" w:pos="916"/>
-          <w:tab w:val="left" w:pos="1832"/>
-          <w:tab w:val="left" w:pos="2748"/>
-          <w:tab w:val="left" w:pos="3664"/>
-          <w:tab w:val="left" w:pos="4580"/>
-          <w:tab w:val="left" w:pos="5496"/>
-          <w:tab w:val="left" w:pos="6412"/>
-          <w:tab w:val="left" w:pos="7328"/>
-          <w:tab w:val="left" w:pos="8244"/>
-          <w:tab w:val="left" w:pos="9160"/>
-          <w:tab w:val="left" w:pos="10076"/>
-          <w:tab w:val="left" w:pos="10992"/>
-          <w:tab w:val="left" w:pos="11908"/>
-          <w:tab w:val="left" w:pos="12824"/>
-          <w:tab w:val="left" w:pos="13740"/>
-          <w:tab w:val="left" w:pos="14656"/>
-        </w:tabs>
-        <w:spacing w:after="0" w:line="240" w:lineRule="auto"/>
-        <w:rPr>
-          <w:rFonts w:ascii="Consolas" w:eastAsia="Times New Roman" w:hAnsi="Consolas" w:cs="Courier New"/>
-          <w:color w:val="333333"/>
-          <w:spacing w:val="3"/>
-          <w:kern w:val="0"/>
-          <w:sz w:val="18"/>
-          <w:szCs w:val="18"/>
-          <w:bdr w:val="none" w:sz="0" w:space="0" w:color="auto" w:frame="1"/>
-          <w:lang w:eastAsia="en-IN"/>
-          <w14:ligatures w14:val="none"/>
-        </w:rPr>
-      </w:pPr>
-    </w:p>
-    <w:p>
-      <w:pPr>
-        <w:shd w:val="clear" w:color="auto" w:fill="F7F7F7"/>
-        <w:tabs>
-          <w:tab w:val="left" w:pos="916"/>
-          <w:tab w:val="left" w:pos="1832"/>
-          <w:tab w:val="left" w:pos="2748"/>
-          <w:tab w:val="left" w:pos="3664"/>
-          <w:tab w:val="left" w:pos="4580"/>
-          <w:tab w:val="left" w:pos="5496"/>
-          <w:tab w:val="left" w:pos="6412"/>
-          <w:tab w:val="left" w:pos="7328"/>
-          <w:tab w:val="left" w:pos="8244"/>
-          <w:tab w:val="left" w:pos="9160"/>
-          <w:tab w:val="left" w:pos="10076"/>
-          <w:tab w:val="left" w:pos="10992"/>
-          <w:tab w:val="left" w:pos="11908"/>
-          <w:tab w:val="left" w:pos="12824"/>
-          <w:tab w:val="left" w:pos="13740"/>
-          <w:tab w:val="left" w:pos="14656"/>
-        </w:tabs>
-        <w:spacing w:after="0" w:line="240" w:lineRule="auto"/>
+        <w:pStyle w:val="NoSpacing"/>
+        <w:rPr>
+          <w:rFonts w:ascii="Consolas" w:eastAsia="Times New Roman" w:hAnsi="Consolas" w:cs="Courier New"/>
+          <w:color w:val="333333"/>
+          <w:spacing w:val="3"/>
+          <w:kern w:val="0"/>
+          <w:sz w:val="18"/>
+          <w:szCs w:val="18"/>
+          <w:bdr w:val="none" w:sz="0" w:space="0" w:color="auto" w:frame="1"/>
+          <w:lang w:eastAsia="en-IN"/>
+          <w14:ligatures w14:val="none"/>
+        </w:rPr>
+      </w:pPr>
+    </w:p>
+    <w:p>
+      <w:pPr>
+        <w:pStyle w:val="NoSpacing"/>
         <w:rPr>
           <w:rFonts w:ascii="Consolas" w:eastAsia="Times New Roman" w:hAnsi="Consolas" w:cs="Courier New"/>
           <w:color w:val="333333"/>
@@ -1385,8 +1284,24 @@
           <w:lang w:eastAsia="en-IN"/>
           <w14:ligatures w14:val="none"/>
         </w:rPr>
-        <w:t xml:space="preserve"> wrapper = render(</w:t>
-      </w:r>
+        <w:t xml:space="preserve"> wrapper = </w:t>
+      </w:r>
+      <w:proofErr w:type="gramStart"/>
+      <w:r>
+        <w:rPr>
+          <w:rFonts w:ascii="Consolas" w:eastAsia="Times New Roman" w:hAnsi="Consolas" w:cs="Courier New"/>
+          <w:color w:val="333333"/>
+          <w:spacing w:val="3"/>
+          <w:kern w:val="0"/>
+          <w:sz w:val="18"/>
+          <w:szCs w:val="18"/>
+          <w:bdr w:val="none" w:sz="0" w:space="0" w:color="auto" w:frame="1"/>
+          <w:lang w:eastAsia="en-IN"/>
+          <w14:ligatures w14:val="none"/>
+        </w:rPr>
+        <w:t>render(</w:t>
+      </w:r>
+      <w:proofErr w:type="gramEnd"/>
       <w:r>
         <w:rPr>
           <w:rFonts w:ascii="Consolas" w:eastAsia="Times New Roman" w:hAnsi="Consolas" w:cs="Courier New"/>
@@ -1448,26 +1363,7 @@
     </w:p>
     <w:p>
       <w:pPr>
-        <w:shd w:val="clear" w:color="auto" w:fill="F7F7F7"/>
-        <w:tabs>
-          <w:tab w:val="left" w:pos="916"/>
-          <w:tab w:val="left" w:pos="1832"/>
-          <w:tab w:val="left" w:pos="2748"/>
-          <w:tab w:val="left" w:pos="3664"/>
-          <w:tab w:val="left" w:pos="4580"/>
-          <w:tab w:val="left" w:pos="5496"/>
-          <w:tab w:val="left" w:pos="6412"/>
-          <w:tab w:val="left" w:pos="7328"/>
-          <w:tab w:val="left" w:pos="8244"/>
-          <w:tab w:val="left" w:pos="9160"/>
-          <w:tab w:val="left" w:pos="10076"/>
-          <w:tab w:val="left" w:pos="10992"/>
-          <w:tab w:val="left" w:pos="11908"/>
-          <w:tab w:val="left" w:pos="12824"/>
-          <w:tab w:val="left" w:pos="13740"/>
-          <w:tab w:val="left" w:pos="14656"/>
-        </w:tabs>
-        <w:spacing w:after="0" w:line="240" w:lineRule="auto"/>
+        <w:pStyle w:val="NoSpacing"/>
         <w:rPr>
           <w:rFonts w:ascii="Consolas" w:eastAsia="Times New Roman" w:hAnsi="Consolas" w:cs="Courier New"/>
           <w:color w:val="333333"/>
@@ -1494,7 +1390,11 @@
         <w:t>// ...</w:t>
       </w:r>
     </w:p>
-    <w:p/>
+    <w:p>
+      <w:pPr>
+        <w:pStyle w:val="NoSpacing"/>
+      </w:pPr>
+    </w:p>
     <w:p/>
     <w:p>
       <w:r>
@@ -1587,6 +1487,626 @@
         <w:t xml:space="preserve"> install --save-dev @testing-library/react</w:t>
       </w:r>
     </w:p>
+    <w:p>
+      <w:r>
+        <w:t>install enzyme and configure</w:t>
+      </w:r>
+    </w:p>
+    <w:p>
+      <w:r>
+        <w:t xml:space="preserve"> </w:t>
+      </w:r>
+      <w:proofErr w:type="spellStart"/>
+      <w:r>
+        <w:t>npm</w:t>
+      </w:r>
+      <w:proofErr w:type="spellEnd"/>
+      <w:r>
+        <w:t xml:space="preserve"> install redux-mock-store</w:t>
+      </w:r>
+    </w:p>
+    <w:p/>
+    <w:p>
+      <w:pPr>
+        <w:pStyle w:val="NoSpacing"/>
+        <w:rPr>
+          <w:b/>
+          <w:bCs/>
+        </w:rPr>
+      </w:pPr>
+      <w:r>
+        <w:rPr>
+          <w:b/>
+          <w:bCs/>
+        </w:rPr>
+        <w:t xml:space="preserve">nock for </w:t>
+      </w:r>
+      <w:proofErr w:type="spellStart"/>
+      <w:r>
+        <w:rPr>
+          <w:b/>
+          <w:bCs/>
+        </w:rPr>
+        <w:t>api</w:t>
+      </w:r>
+      <w:proofErr w:type="spellEnd"/>
+      <w:r>
+        <w:rPr>
+          <w:b/>
+          <w:bCs/>
+        </w:rPr>
+        <w:t xml:space="preserve"> mock</w:t>
+      </w:r>
+    </w:p>
+    <w:p>
+      <w:pPr>
+        <w:pStyle w:val="NoSpacing"/>
+      </w:pPr>
+    </w:p>
+    <w:p>
+      <w:pPr>
+        <w:pStyle w:val="NoSpacing"/>
+      </w:pPr>
+      <w:r>
+        <w:t>var nock = require (‘nock’)</w:t>
+      </w:r>
+    </w:p>
+    <w:p>
+      <w:pPr>
+        <w:pStyle w:val="NoSpacing"/>
+      </w:pPr>
+      <w:r>
+        <w:t xml:space="preserve">var </w:t>
+      </w:r>
+      <w:proofErr w:type="spellStart"/>
+      <w:r>
+        <w:t>couchdb</w:t>
+      </w:r>
+      <w:proofErr w:type="spellEnd"/>
+      <w:r>
+        <w:t xml:space="preserve"> = nock (‘</w:t>
+      </w:r>
+      <w:proofErr w:type="spellStart"/>
+      <w:r>
+        <w:t>url</w:t>
+      </w:r>
+      <w:proofErr w:type="spellEnd"/>
+      <w:proofErr w:type="gramStart"/>
+      <w:r>
+        <w:t>…..</w:t>
+      </w:r>
+      <w:proofErr w:type="gramEnd"/>
+      <w:r>
+        <w:t>’)</w:t>
+      </w:r>
+    </w:p>
+    <w:p>
+      <w:pPr>
+        <w:pStyle w:val="NoSpacing"/>
+      </w:pPr>
+      <w:proofErr w:type="gramStart"/>
+      <w:r>
+        <w:t>.get</w:t>
+      </w:r>
+      <w:proofErr w:type="gramEnd"/>
+      <w:r>
+        <w:t>(‘/users/1’)</w:t>
+      </w:r>
+    </w:p>
+    <w:p>
+      <w:pPr>
+        <w:pStyle w:val="NoSpacing"/>
+      </w:pPr>
+      <w:proofErr w:type="gramStart"/>
+      <w:r>
+        <w:t>.reply</w:t>
+      </w:r>
+      <w:proofErr w:type="gramEnd"/>
+      <w:r>
+        <w:t>(200, {</w:t>
+      </w:r>
+    </w:p>
+    <w:p>
+      <w:pPr>
+        <w:pStyle w:val="NoSpacing"/>
+      </w:pPr>
+      <w:r>
+        <w:t>_id:’’},</w:t>
+      </w:r>
+    </w:p>
+    <w:p>
+      <w:pPr>
+        <w:pStyle w:val="NoSpacing"/>
+      </w:pPr>
+      <w:r>
+        <w:t>_rev:’783678638’);</w:t>
+      </w:r>
+    </w:p>
+    <w:p/>
+    <w:p>
+      <w:r>
+        <w:t>Import --Super test</w:t>
+      </w:r>
+    </w:p>
+    <w:p>
+      <w:pPr>
+        <w:rPr>
+          <w:b/>
+          <w:bCs/>
+        </w:rPr>
+      </w:pPr>
+      <w:r>
+        <w:rPr>
+          <w:b/>
+          <w:bCs/>
+        </w:rPr>
+        <w:t>React testing library</w:t>
+      </w:r>
+    </w:p>
+    <w:p>
+      <w:r>
+        <w:t>@testing-library/react</w:t>
+      </w:r>
+    </w:p>
+    <w:p>
+      <w:pPr>
+        <w:jc w:val="both"/>
+        <w:rPr>
+          <w:rFonts w:ascii="Consolas" w:eastAsia="Times New Roman" w:hAnsi="Consolas" w:cs="Times New Roman"/>
+          <w:kern w:val="0"/>
+          <w:sz w:val="21"/>
+          <w:szCs w:val="21"/>
+          <w:lang w:eastAsia="en-IN"/>
+          <w14:ligatures w14:val="none"/>
+        </w:rPr>
+      </w:pPr>
+      <w:r>
+        <w:rPr>
+          <w:rFonts w:ascii="Consolas" w:eastAsia="Times New Roman" w:hAnsi="Consolas" w:cs="Times New Roman"/>
+          <w:kern w:val="0"/>
+          <w:sz w:val="21"/>
+          <w:szCs w:val="21"/>
+          <w:lang w:eastAsia="en-IN"/>
+          <w14:ligatures w14:val="none"/>
+        </w:rPr>
+        <w:t>"@testing-library/jest-</w:t>
+      </w:r>
+      <w:proofErr w:type="spellStart"/>
+      <w:r>
+        <w:rPr>
+          <w:rFonts w:ascii="Consolas" w:eastAsia="Times New Roman" w:hAnsi="Consolas" w:cs="Times New Roman"/>
+          <w:kern w:val="0"/>
+          <w:sz w:val="21"/>
+          <w:szCs w:val="21"/>
+          <w:lang w:eastAsia="en-IN"/>
+          <w14:ligatures w14:val="none"/>
+        </w:rPr>
+        <w:t>dom</w:t>
+      </w:r>
+      <w:proofErr w:type="spellEnd"/>
+      <w:r>
+        <w:rPr>
+          <w:rFonts w:ascii="Consolas" w:eastAsia="Times New Roman" w:hAnsi="Consolas" w:cs="Times New Roman"/>
+          <w:kern w:val="0"/>
+          <w:sz w:val="21"/>
+          <w:szCs w:val="21"/>
+          <w:lang w:eastAsia="en-IN"/>
+          <w14:ligatures w14:val="none"/>
+        </w:rPr>
+        <w:t>": "5.16.1",</w:t>
+      </w:r>
+      <w:r>
+        <w:rPr>
+          <w:rFonts w:ascii="Consolas" w:eastAsia="Times New Roman" w:hAnsi="Consolas" w:cs="Times New Roman"/>
+          <w:kern w:val="0"/>
+          <w:sz w:val="21"/>
+          <w:szCs w:val="21"/>
+          <w:lang w:eastAsia="en-IN"/>
+          <w14:ligatures w14:val="none"/>
+        </w:rPr>
+        <w:t xml:space="preserve"> - for </w:t>
+      </w:r>
+      <w:proofErr w:type="spellStart"/>
+      <w:r>
+        <w:rPr>
+          <w:rFonts w:ascii="Consolas" w:eastAsia="Times New Roman" w:hAnsi="Consolas" w:cs="Times New Roman"/>
+          <w:kern w:val="0"/>
+          <w:sz w:val="21"/>
+          <w:szCs w:val="21"/>
+          <w:lang w:eastAsia="en-IN"/>
+          <w14:ligatures w14:val="none"/>
+        </w:rPr>
+        <w:t>dom</w:t>
+      </w:r>
+      <w:proofErr w:type="spellEnd"/>
+    </w:p>
+    <w:p>
+      <w:pPr>
+        <w:jc w:val="both"/>
+        <w:rPr>
+          <w:rFonts w:ascii="Consolas" w:eastAsia="Times New Roman" w:hAnsi="Consolas" w:cs="Times New Roman"/>
+          <w:kern w:val="0"/>
+          <w:sz w:val="21"/>
+          <w:szCs w:val="21"/>
+          <w:lang w:eastAsia="en-IN"/>
+          <w14:ligatures w14:val="none"/>
+        </w:rPr>
+      </w:pPr>
+      <w:r>
+        <w:rPr>
+          <w:rFonts w:ascii="Consolas" w:eastAsia="Times New Roman" w:hAnsi="Consolas" w:cs="Times New Roman"/>
+          <w:kern w:val="0"/>
+          <w:sz w:val="21"/>
+          <w:szCs w:val="21"/>
+          <w:lang w:eastAsia="en-IN"/>
+          <w14:ligatures w14:val="none"/>
+        </w:rPr>
+        <w:t>"@testing-library/react": "12.1.2</w:t>
+      </w:r>
+      <w:r>
+        <w:rPr>
+          <w:rFonts w:ascii="Consolas" w:eastAsia="Times New Roman" w:hAnsi="Consolas" w:cs="Times New Roman"/>
+          <w:kern w:val="0"/>
+          <w:sz w:val="21"/>
+          <w:szCs w:val="21"/>
+          <w:lang w:eastAsia="en-IN"/>
+          <w14:ligatures w14:val="none"/>
+        </w:rPr>
+        <w:t>”, - for components</w:t>
+      </w:r>
+    </w:p>
+    <w:p>
+      <w:pPr>
+        <w:jc w:val="both"/>
+        <w:rPr>
+          <w:rFonts w:ascii="Consolas" w:eastAsia="Times New Roman" w:hAnsi="Consolas" w:cs="Times New Roman"/>
+          <w:kern w:val="0"/>
+          <w:sz w:val="21"/>
+          <w:szCs w:val="21"/>
+          <w:lang w:eastAsia="en-IN"/>
+          <w14:ligatures w14:val="none"/>
+        </w:rPr>
+      </w:pPr>
+      <w:r>
+        <w:rPr>
+          <w:rFonts w:ascii="Consolas" w:eastAsia="Times New Roman" w:hAnsi="Consolas" w:cs="Times New Roman"/>
+          <w:kern w:val="0"/>
+          <w:sz w:val="21"/>
+          <w:szCs w:val="21"/>
+          <w:lang w:eastAsia="en-IN"/>
+          <w14:ligatures w14:val="none"/>
+        </w:rPr>
+        <w:t>"@testing-library/user-event": "12.1.2",</w:t>
+      </w:r>
+      <w:r>
+        <w:rPr>
+          <w:rFonts w:ascii="Consolas" w:eastAsia="Times New Roman" w:hAnsi="Consolas" w:cs="Times New Roman"/>
+          <w:kern w:val="0"/>
+          <w:sz w:val="21"/>
+          <w:szCs w:val="21"/>
+          <w:lang w:eastAsia="en-IN"/>
+          <w14:ligatures w14:val="none"/>
+        </w:rPr>
+        <w:t xml:space="preserve"> - for effects</w:t>
+      </w:r>
+    </w:p>
+    <w:p>
+      <w:pPr>
+        <w:rPr>
+          <w:rFonts w:ascii="Consolas" w:eastAsia="Times New Roman" w:hAnsi="Consolas" w:cs="Times New Roman"/>
+          <w:color w:val="CCCCCC"/>
+          <w:kern w:val="0"/>
+          <w:sz w:val="21"/>
+          <w:szCs w:val="21"/>
+          <w:lang w:eastAsia="en-IN"/>
+          <w14:ligatures w14:val="none"/>
+        </w:rPr>
+      </w:pPr>
+    </w:p>
+    <w:p>
+      <w:r>
+        <w:t>Render with provider</w:t>
+      </w:r>
+    </w:p>
+    <w:p>
+      <w:proofErr w:type="spellStart"/>
+      <w:r>
+        <w:t>Jest.mock</w:t>
+      </w:r>
+      <w:proofErr w:type="spellEnd"/>
+      <w:r>
+        <w:t>(react-router-</w:t>
+      </w:r>
+      <w:proofErr w:type="spellStart"/>
+      <w:r>
+        <w:t>dom</w:t>
+      </w:r>
+      <w:proofErr w:type="spellEnd"/>
+      <w:r>
+        <w:t xml:space="preserve">, </w:t>
+      </w:r>
+      <w:proofErr w:type="gramStart"/>
+      <w:r>
+        <w:t>()=</w:t>
+      </w:r>
+      <w:proofErr w:type="gramEnd"/>
+      <w:r>
+        <w:t>&gt;({</w:t>
+      </w:r>
+    </w:p>
+    <w:p>
+      <w:r>
+        <w:t>}));</w:t>
+      </w:r>
+    </w:p>
+    <w:p>
+      <w:pPr>
+        <w:rPr>
+          <w:b/>
+          <w:bCs/>
+        </w:rPr>
+      </w:pPr>
+      <w:r>
+        <w:rPr>
+          <w:b/>
+          <w:bCs/>
+        </w:rPr>
+        <w:t>Redux</w:t>
+      </w:r>
+      <w:r>
+        <w:rPr>
+          <w:b/>
+          <w:bCs/>
+        </w:rPr>
+        <w:t>-</w:t>
+      </w:r>
+      <w:r>
+        <w:rPr>
+          <w:b/>
+          <w:bCs/>
+        </w:rPr>
+        <w:t>saga</w:t>
+      </w:r>
+      <w:r>
+        <w:rPr>
+          <w:b/>
+          <w:bCs/>
+        </w:rPr>
+        <w:t>-</w:t>
+      </w:r>
+      <w:r>
+        <w:rPr>
+          <w:b/>
+          <w:bCs/>
+        </w:rPr>
+        <w:t>test</w:t>
+      </w:r>
+      <w:r>
+        <w:rPr>
+          <w:b/>
+          <w:bCs/>
+        </w:rPr>
+        <w:t>-</w:t>
+      </w:r>
+      <w:r>
+        <w:rPr>
+          <w:b/>
+          <w:bCs/>
+        </w:rPr>
+        <w:t>plan</w:t>
+      </w:r>
+    </w:p>
+    <w:p>
+      <w:pPr>
+        <w:rPr>
+          <w:b/>
+          <w:bCs/>
+        </w:rPr>
+      </w:pPr>
+      <w:r>
+        <w:rPr>
+          <w:b/>
+          <w:bCs/>
+        </w:rPr>
+        <w:t>Webpack and babel</w:t>
+      </w:r>
+    </w:p>
+    <w:p>
+      <w:pPr>
+        <w:rPr>
+          <w:b/>
+          <w:bCs/>
+        </w:rPr>
+      </w:pPr>
+    </w:p>
+    <w:p>
+      <w:pPr>
+        <w:rPr>
+          <w:b/>
+          <w:bCs/>
+        </w:rPr>
+      </w:pPr>
+      <w:r>
+        <w:rPr>
+          <w:b/>
+          <w:bCs/>
+        </w:rPr>
+        <w:t xml:space="preserve">Web pack---Convert into </w:t>
+      </w:r>
+      <w:proofErr w:type="spellStart"/>
+      <w:r>
+        <w:rPr>
+          <w:b/>
+          <w:bCs/>
+        </w:rPr>
+        <w:t>js</w:t>
+      </w:r>
+      <w:proofErr w:type="spellEnd"/>
+      <w:r>
+        <w:rPr>
+          <w:b/>
+          <w:bCs/>
+        </w:rPr>
+        <w:t xml:space="preserve"> file </w:t>
+      </w:r>
+    </w:p>
+    <w:p>
+      <w:pPr>
+        <w:rPr>
+          <w:b/>
+          <w:bCs/>
+        </w:rPr>
+      </w:pPr>
+      <w:proofErr w:type="spellStart"/>
+      <w:r>
+        <w:rPr>
+          <w:b/>
+          <w:bCs/>
+        </w:rPr>
+        <w:t>npm</w:t>
+      </w:r>
+      <w:proofErr w:type="spellEnd"/>
+      <w:r>
+        <w:rPr>
+          <w:b/>
+          <w:bCs/>
+        </w:rPr>
+        <w:t xml:space="preserve"> install webpack webpack-cli</w:t>
+      </w:r>
+    </w:p>
+    <w:p>
+      <w:pPr>
+        <w:rPr>
+          <w:b/>
+          <w:bCs/>
+        </w:rPr>
+      </w:pPr>
+    </w:p>
+    <w:p>
+      <w:pPr>
+        <w:rPr>
+          <w:b/>
+          <w:bCs/>
+        </w:rPr>
+      </w:pPr>
+    </w:p>
+    <w:p>
+      <w:pPr>
+        <w:rPr>
+          <w:b/>
+          <w:bCs/>
+        </w:rPr>
+      </w:pPr>
+      <w:hyperlink r:id="rId9" w:history="1">
+        <w:r>
+          <w:rPr>
+            <w:rStyle w:val="Hyperlink"/>
+            <w:b/>
+            <w:bCs/>
+          </w:rPr>
+          <w:t>https://webpack.js.org/concepts/</w:t>
+        </w:r>
+      </w:hyperlink>
+    </w:p>
+    <w:p>
+      <w:pPr>
+        <w:rPr>
+          <w:b/>
+          <w:bCs/>
+        </w:rPr>
+      </w:pPr>
+      <w:hyperlink r:id="rId10" w:history="1">
+        <w:r>
+          <w:rPr>
+            <w:rStyle w:val="Hyperlink"/>
+            <w:b/>
+            <w:bCs/>
+          </w:rPr>
+          <w:t>https://babeljs.io/docs/usage</w:t>
+        </w:r>
+      </w:hyperlink>
+    </w:p>
+    <w:p>
+      <w:pPr>
+        <w:rPr>
+          <w:b/>
+          <w:bCs/>
+        </w:rPr>
+      </w:pPr>
+      <w:hyperlink r:id="rId11" w:history="1">
+        <w:r>
+          <w:rPr>
+            <w:rStyle w:val="Hyperlink"/>
+            <w:b/>
+            <w:bCs/>
+          </w:rPr>
+          <w:t>https://github.com/babel/babel-loader</w:t>
+        </w:r>
+      </w:hyperlink>
+    </w:p>
+    <w:p>
+      <w:pPr>
+        <w:rPr>
+          <w:b/>
+          <w:bCs/>
+        </w:rPr>
+      </w:pPr>
+      <w:hyperlink r:id="rId12" w:history="1">
+        <w:r>
+          <w:rPr>
+            <w:rStyle w:val="Hyperlink"/>
+            <w:b/>
+            <w:bCs/>
+          </w:rPr>
+          <w:t>https://webpack.js.org/plugins/html-webpack-plugin/#installation</w:t>
+        </w:r>
+      </w:hyperlink>
+    </w:p>
+    <w:p>
+      <w:pPr>
+        <w:rPr>
+          <w:b/>
+          <w:bCs/>
+        </w:rPr>
+      </w:pPr>
+      <w:hyperlink r:id="rId13" w:history="1">
+        <w:r>
+          <w:rPr>
+            <w:rStyle w:val="Hyperlink"/>
+            <w:b/>
+            <w:bCs/>
+          </w:rPr>
+          <w:t>https://github.com/webpack-contrib/css-loader#css-loader</w:t>
+        </w:r>
+      </w:hyperlink>
+    </w:p>
+    <w:p>
+      <w:pPr>
+        <w:rPr>
+          <w:b/>
+          <w:bCs/>
+        </w:rPr>
+      </w:pPr>
+      <w:hyperlink r:id="rId14" w:history="1">
+        <w:r>
+          <w:rPr>
+            <w:rStyle w:val="Hyperlink"/>
+            <w:b/>
+            <w:bCs/>
+          </w:rPr>
+          <w:t>https://github.com/webpack-contrib/style-loader#style-loader</w:t>
+        </w:r>
+      </w:hyperlink>
+    </w:p>
+    <w:p>
+      <w:pPr>
+        <w:rPr>
+          <w:b/>
+          <w:bCs/>
+        </w:rPr>
+      </w:pPr>
+    </w:p>
+    <w:p/>
     <w:p/>
     <w:p/>
     <w:sectPr>
@@ -2047,6 +2567,7 @@
   <w:style w:type="character" w:default="1" w:styleId="DefaultParagraphFont">
     <w:name w:val="Default Paragraph Font"/>
     <w:uiPriority w:val="1"/>
+    <w:semiHidden/>
     <w:unhideWhenUsed/>
   </w:style>
   <w:style w:type="table" w:default="1" w:styleId="TableNormal">
@@ -2237,6 +2758,15 @@
       <w:color w:val="605E5C"/>
       <w:shd w:val="clear" w:color="auto" w:fill="E1DFDD"/>
     </w:rPr>
+  </w:style>
+  <w:style w:type="paragraph" w:styleId="NoSpacing">
+    <w:name w:val="No Spacing"/>
+    <w:uiPriority w:val="1"/>
+    <w:qFormat/>
+    <w:rsid w:val="00586375"/>
+    <w:pPr>
+      <w:spacing w:after="0" w:line="240" w:lineRule="auto"/>
+    </w:pPr>
   </w:style>
 </w:styles>
 </file>

</xml_diff>